<commit_message>
Updated Customer, Vendor, AR, AP Sequence
</commit_message>
<xml_diff>
--- a/LLD/Sequence Diagrams Updated.docx
+++ b/LLD/Sequence Diagrams Updated.docx
@@ -425,18 +425,109 @@
         </w:rPr>
       </w:pPr>
     </w:p>
-    <w:p/>
-    <w:p>
+    <w:p>
+      <w:pPr>
+        <w:pStyle w:val="ListParagraph"/>
+        <w:rPr>
+          <w:b/>
+          <w:bCs/>
+        </w:rPr>
+      </w:pPr>
+    </w:p>
+    <w:p>
+      <w:pPr>
+        <w:pStyle w:val="ListParagraph"/>
+        <w:rPr>
+          <w:b/>
+          <w:bCs/>
+        </w:rPr>
+      </w:pPr>
+    </w:p>
+    <w:p>
+      <w:pPr>
+        <w:pStyle w:val="ListParagraph"/>
+        <w:rPr>
+          <w:b/>
+          <w:bCs/>
+        </w:rPr>
+      </w:pPr>
+    </w:p>
+    <w:p>
+      <w:pPr>
+        <w:pStyle w:val="ListParagraph"/>
+        <w:rPr>
+          <w:b/>
+          <w:bCs/>
+        </w:rPr>
+      </w:pPr>
+    </w:p>
+    <w:p>
+      <w:pPr>
+        <w:pStyle w:val="ListParagraph"/>
+        <w:rPr>
+          <w:b/>
+          <w:bCs/>
+        </w:rPr>
+      </w:pPr>
+    </w:p>
+    <w:p>
+      <w:pPr>
+        <w:pStyle w:val="ListParagraph"/>
+        <w:rPr>
+          <w:b/>
+          <w:bCs/>
+        </w:rPr>
+      </w:pPr>
+    </w:p>
+    <w:p>
+      <w:pPr>
+        <w:pStyle w:val="ListParagraph"/>
+        <w:rPr>
+          <w:b/>
+          <w:bCs/>
+        </w:rPr>
+      </w:pPr>
+    </w:p>
+    <w:p>
+      <w:pPr>
+        <w:pStyle w:val="ListParagraph"/>
+        <w:numPr>
+          <w:ilvl w:val="0"/>
+          <w:numId w:val="1"/>
+        </w:numPr>
+        <w:rPr>
+          <w:b/>
+          <w:bCs/>
+        </w:rPr>
+      </w:pPr>
       <w:r>
         <w:rPr>
+          <w:b/>
+          <w:bCs/>
+        </w:rPr>
+        <w:lastRenderedPageBreak/>
+        <w:t>Customer Management</w:t>
+      </w:r>
+    </w:p>
+    <w:p>
+      <w:pPr>
+        <w:pStyle w:val="ListParagraph"/>
+        <w:rPr>
+          <w:b/>
+          <w:bCs/>
+        </w:rPr>
+      </w:pPr>
+      <w:r>
+        <w:rPr>
+          <w:b/>
+          <w:bCs/>
           <w:noProof/>
         </w:rPr>
-        <w:lastRenderedPageBreak/>
         <w:drawing>
-          <wp:inline distT="0" distB="0" distL="0" distR="0" wp14:anchorId="3BC9AF47" wp14:editId="45CA37E3">
-            <wp:extent cx="4699000" cy="3384550"/>
-            <wp:effectExtent l="0" t="0" r="6350" b="6350"/>
-            <wp:docPr id="14" name="Picture 14"/>
+          <wp:inline distT="0" distB="0" distL="0" distR="0" wp14:anchorId="11332B29" wp14:editId="730B6E87">
+            <wp:extent cx="5302250" cy="3255071"/>
+            <wp:effectExtent l="0" t="0" r="0" b="2540"/>
+            <wp:docPr id="6" name="Picture 6"/>
             <wp:cNvGraphicFramePr>
               <a:graphicFrameLocks xmlns:a="http://schemas.openxmlformats.org/drawingml/2006/main" noChangeAspect="1"/>
             </wp:cNvGraphicFramePr>
@@ -444,7 +535,7 @@
               <a:graphicData uri="http://schemas.openxmlformats.org/drawingml/2006/picture">
                 <pic:pic xmlns:pic="http://schemas.openxmlformats.org/drawingml/2006/picture">
                   <pic:nvPicPr>
-                    <pic:cNvPr id="0" name="Picture 14"/>
+                    <pic:cNvPr id="0" name="Picture 6"/>
                     <pic:cNvPicPr>
                       <a:picLocks noChangeAspect="1" noChangeArrowheads="1"/>
                     </pic:cNvPicPr>
@@ -465,7 +556,7 @@
                   <pic:spPr bwMode="auto">
                     <a:xfrm>
                       <a:off x="0" y="0"/>
-                      <a:ext cx="4699000" cy="3384550"/>
+                      <a:ext cx="5318347" cy="3264953"/>
                     </a:xfrm>
                     <a:prstGeom prst="rect">
                       <a:avLst/>
@@ -483,15 +574,62 @@
       </w:r>
     </w:p>
     <w:p>
+      <w:pPr>
+        <w:pStyle w:val="ListParagraph"/>
+        <w:rPr>
+          <w:b/>
+          <w:bCs/>
+        </w:rPr>
+      </w:pPr>
+    </w:p>
+    <w:p>
+      <w:pPr>
+        <w:pStyle w:val="ListParagraph"/>
+        <w:numPr>
+          <w:ilvl w:val="0"/>
+          <w:numId w:val="1"/>
+        </w:numPr>
+        <w:rPr>
+          <w:b/>
+          <w:bCs/>
+        </w:rPr>
+      </w:pPr>
       <w:r>
         <w:rPr>
+          <w:b/>
+          <w:bCs/>
+        </w:rPr>
+        <w:t>Vendor Management</w:t>
+      </w:r>
+    </w:p>
+    <w:p>
+      <w:pPr>
+        <w:pStyle w:val="ListParagraph"/>
+        <w:rPr>
+          <w:b/>
+          <w:bCs/>
+        </w:rPr>
+      </w:pPr>
+    </w:p>
+    <w:p>
+      <w:pPr>
+        <w:pStyle w:val="ListParagraph"/>
+        <w:rPr>
+          <w:b/>
+          <w:bCs/>
+        </w:rPr>
+      </w:pPr>
+      <w:r>
+        <w:rPr>
+          <w:b/>
+          <w:bCs/>
           <w:noProof/>
         </w:rPr>
         <w:drawing>
-          <wp:inline distT="0" distB="0" distL="0" distR="0" wp14:anchorId="45915FEE" wp14:editId="5A7CE475">
-            <wp:extent cx="4381500" cy="3384550"/>
-            <wp:effectExtent l="0" t="0" r="0" b="6350"/>
-            <wp:docPr id="15" name="Picture 15"/>
+          <wp:inline distT="0" distB="0" distL="0" distR="0" wp14:anchorId="189C1872" wp14:editId="37629A5E">
+            <wp:extent cx="5332437" cy="3359150"/>
+            <wp:effectExtent l="0" t="0" r="1905" b="0"/>
+            <wp:docPr id="7" name="Picture 7"/>
             <wp:cNvGraphicFramePr>
               <a:graphicFrameLocks xmlns:a="http://schemas.openxmlformats.org/drawingml/2006/main" noChangeAspect="1"/>
             </wp:cNvGraphicFramePr>
@@ -499,7 +637,7 @@
               <a:graphicData uri="http://schemas.openxmlformats.org/drawingml/2006/picture">
                 <pic:pic xmlns:pic="http://schemas.openxmlformats.org/drawingml/2006/picture">
                   <pic:nvPicPr>
-                    <pic:cNvPr id="0" name="Picture 15"/>
+                    <pic:cNvPr id="0" name="Picture 7"/>
                     <pic:cNvPicPr>
                       <a:picLocks noChangeAspect="1" noChangeArrowheads="1"/>
                     </pic:cNvPicPr>
@@ -520,7 +658,7 @@
                   <pic:spPr bwMode="auto">
                     <a:xfrm>
                       <a:off x="0" y="0"/>
-                      <a:ext cx="4381500" cy="3384550"/>
+                      <a:ext cx="5339630" cy="3363681"/>
                     </a:xfrm>
                     <a:prstGeom prst="rect">
                       <a:avLst/>
@@ -538,16 +676,81 @@
       </w:r>
     </w:p>
     <w:p>
+      <w:pPr>
+        <w:pStyle w:val="ListParagraph"/>
+        <w:rPr>
+          <w:b/>
+          <w:bCs/>
+        </w:rPr>
+      </w:pPr>
+    </w:p>
+    <w:p>
+      <w:pPr>
+        <w:pStyle w:val="ListParagraph"/>
+        <w:rPr>
+          <w:b/>
+          <w:bCs/>
+        </w:rPr>
+      </w:pPr>
+    </w:p>
+    <w:p>
+      <w:pPr>
+        <w:pStyle w:val="ListParagraph"/>
+        <w:rPr>
+          <w:b/>
+          <w:bCs/>
+        </w:rPr>
+      </w:pPr>
+    </w:p>
+    <w:p>
+      <w:pPr>
+        <w:pStyle w:val="ListParagraph"/>
+        <w:rPr>
+          <w:b/>
+          <w:bCs/>
+        </w:rPr>
+      </w:pPr>
+    </w:p>
+    <w:p>
+      <w:pPr>
+        <w:pStyle w:val="ListParagraph"/>
+        <w:numPr>
+          <w:ilvl w:val="0"/>
+          <w:numId w:val="1"/>
+        </w:numPr>
+        <w:rPr>
+          <w:b/>
+          <w:bCs/>
+        </w:rPr>
+      </w:pPr>
       <w:r>
         <w:rPr>
+          <w:b/>
+          <w:bCs/>
+        </w:rPr>
+        <w:lastRenderedPageBreak/>
+        <w:t>Accounts Receivable</w:t>
+      </w:r>
+    </w:p>
+    <w:p>
+      <w:pPr>
+        <w:pStyle w:val="ListParagraph"/>
+        <w:rPr>
+          <w:b/>
+          <w:bCs/>
+        </w:rPr>
+      </w:pPr>
+      <w:r>
+        <w:rPr>
+          <w:b/>
+          <w:bCs/>
           <w:noProof/>
         </w:rPr>
-        <w:lastRenderedPageBreak/>
         <w:drawing>
-          <wp:inline distT="0" distB="0" distL="0" distR="0" wp14:anchorId="4082F79E" wp14:editId="24AE3999">
-            <wp:extent cx="5200650" cy="3384550"/>
-            <wp:effectExtent l="0" t="0" r="0" b="6350"/>
-            <wp:docPr id="16" name="Picture 16"/>
+          <wp:inline distT="0" distB="0" distL="0" distR="0" wp14:anchorId="5CC8D087" wp14:editId="1EF4B6B8">
+            <wp:extent cx="5321121" cy="3397250"/>
+            <wp:effectExtent l="0" t="0" r="0" b="0"/>
+            <wp:docPr id="9" name="Picture 9"/>
             <wp:cNvGraphicFramePr>
               <a:graphicFrameLocks xmlns:a="http://schemas.openxmlformats.org/drawingml/2006/main" noChangeAspect="1"/>
             </wp:cNvGraphicFramePr>
@@ -555,7 +758,7 @@
               <a:graphicData uri="http://schemas.openxmlformats.org/drawingml/2006/picture">
                 <pic:pic xmlns:pic="http://schemas.openxmlformats.org/drawingml/2006/picture">
                   <pic:nvPicPr>
-                    <pic:cNvPr id="0" name="Picture 16"/>
+                    <pic:cNvPr id="0" name="Picture 9"/>
                     <pic:cNvPicPr>
                       <a:picLocks noChangeAspect="1" noChangeArrowheads="1"/>
                     </pic:cNvPicPr>
@@ -576,7 +779,7 @@
                   <pic:spPr bwMode="auto">
                     <a:xfrm>
                       <a:off x="0" y="0"/>
-                      <a:ext cx="5200650" cy="3384550"/>
+                      <a:ext cx="5334197" cy="3405598"/>
                     </a:xfrm>
                     <a:prstGeom prst="rect">
                       <a:avLst/>
@@ -594,15 +797,67 @@
       </w:r>
     </w:p>
     <w:p>
+      <w:pPr>
+        <w:pStyle w:val="ListParagraph"/>
+        <w:rPr>
+          <w:b/>
+          <w:bCs/>
+        </w:rPr>
+      </w:pPr>
+    </w:p>
+    <w:p>
+      <w:pPr>
+        <w:pStyle w:val="ListParagraph"/>
+        <w:numPr>
+          <w:ilvl w:val="0"/>
+          <w:numId w:val="1"/>
+        </w:numPr>
+        <w:rPr>
+          <w:b/>
+          <w:bCs/>
+        </w:rPr>
+      </w:pPr>
       <w:r>
         <w:rPr>
+          <w:b/>
+          <w:bCs/>
+        </w:rPr>
+        <w:t>Accounts Payable</w:t>
+      </w:r>
+    </w:p>
+    <w:p>
+      <w:pPr>
+        <w:rPr>
+          <w:b/>
+          <w:bCs/>
+        </w:rPr>
+      </w:pPr>
+    </w:p>
+    <w:p>
+      <w:pPr>
+        <w:rPr>
+          <w:b/>
+          <w:bCs/>
+        </w:rPr>
+      </w:pPr>
+      <w:r>
+        <w:rPr>
+          <w:b/>
+          <w:bCs/>
+        </w:rPr>
+        <w:t xml:space="preserve">       </w:t>
+      </w:r>
+      <w:r>
+        <w:rPr>
+          <w:b/>
+          <w:bCs/>
           <w:noProof/>
         </w:rPr>
         <w:drawing>
-          <wp:inline distT="0" distB="0" distL="0" distR="0" wp14:anchorId="0A4400EC" wp14:editId="1008540E">
-            <wp:extent cx="5486400" cy="3384550"/>
-            <wp:effectExtent l="0" t="0" r="0" b="6350"/>
-            <wp:docPr id="17" name="Picture 17"/>
+          <wp:inline distT="0" distB="0" distL="0" distR="0" wp14:anchorId="2D1264FF" wp14:editId="35B94E4C">
+            <wp:extent cx="5668010" cy="3663950"/>
+            <wp:effectExtent l="0" t="0" r="8890" b="0"/>
+            <wp:docPr id="10" name="Picture 10"/>
             <wp:cNvGraphicFramePr>
               <a:graphicFrameLocks xmlns:a="http://schemas.openxmlformats.org/drawingml/2006/main" noChangeAspect="1"/>
             </wp:cNvGraphicFramePr>
@@ -610,7 +865,7 @@
               <a:graphicData uri="http://schemas.openxmlformats.org/drawingml/2006/picture">
                 <pic:pic xmlns:pic="http://schemas.openxmlformats.org/drawingml/2006/picture">
                   <pic:nvPicPr>
-                    <pic:cNvPr id="0" name="Picture 17"/>
+                    <pic:cNvPr id="0" name="Picture 10"/>
                     <pic:cNvPicPr>
                       <a:picLocks noChangeAspect="1" noChangeArrowheads="1"/>
                     </pic:cNvPicPr>
@@ -631,63 +886,7 @@
                   <pic:spPr bwMode="auto">
                     <a:xfrm>
                       <a:off x="0" y="0"/>
-                      <a:ext cx="5486400" cy="3384550"/>
-                    </a:xfrm>
-                    <a:prstGeom prst="rect">
-                      <a:avLst/>
-                    </a:prstGeom>
-                    <a:noFill/>
-                    <a:ln>
-                      <a:noFill/>
-                    </a:ln>
-                  </pic:spPr>
-                </pic:pic>
-              </a:graphicData>
-            </a:graphic>
-          </wp:inline>
-        </w:drawing>
-      </w:r>
-    </w:p>
-    <w:p>
-      <w:r>
-        <w:rPr>
-          <w:noProof/>
-        </w:rPr>
-        <w:lastRenderedPageBreak/>
-        <w:drawing>
-          <wp:inline distT="0" distB="0" distL="0" distR="0" wp14:anchorId="17BCAC33" wp14:editId="04E4B5FC">
-            <wp:extent cx="3176905" cy="8229600"/>
-            <wp:effectExtent l="0" t="0" r="4445" b="0"/>
-            <wp:docPr id="19" name="Picture 19" descr="PlantUML diagram"/>
-            <wp:cNvGraphicFramePr>
-              <a:graphicFrameLocks xmlns:a="http://schemas.openxmlformats.org/drawingml/2006/main" noChangeAspect="1"/>
-            </wp:cNvGraphicFramePr>
-            <a:graphic xmlns:a="http://schemas.openxmlformats.org/drawingml/2006/main">
-              <a:graphicData uri="http://schemas.openxmlformats.org/drawingml/2006/picture">
-                <pic:pic xmlns:pic="http://schemas.openxmlformats.org/drawingml/2006/picture">
-                  <pic:nvPicPr>
-                    <pic:cNvPr id="0" name="Picture 19" descr="PlantUML diagram"/>
-                    <pic:cNvPicPr>
-                      <a:picLocks noChangeAspect="1" noChangeArrowheads="1"/>
-                    </pic:cNvPicPr>
-                  </pic:nvPicPr>
-                  <pic:blipFill>
-                    <a:blip r:embed="rId13">
-                      <a:extLst>
-                        <a:ext uri="{28A0092B-C50C-407E-A947-70E740481C1C}">
-                          <a14:useLocalDpi xmlns:a14="http://schemas.microsoft.com/office/drawing/2010/main" val="0"/>
-                        </a:ext>
-                      </a:extLst>
-                    </a:blip>
-                    <a:srcRect/>
-                    <a:stretch>
-                      <a:fillRect/>
-                    </a:stretch>
-                  </pic:blipFill>
-                  <pic:spPr bwMode="auto">
-                    <a:xfrm>
-                      <a:off x="0" y="0"/>
-                      <a:ext cx="3176905" cy="8229600"/>
+                      <a:ext cx="5668598" cy="3664330"/>
                     </a:xfrm>
                     <a:prstGeom prst="rect">
                       <a:avLst/>

</xml_diff>